<commit_message>
Added ERD and adjusted the documentation
</commit_message>
<xml_diff>
--- a/Documentation/Team-5.docx
+++ b/Documentation/Team-5.docx
@@ -32,6 +32,61 @@
               <w:rPr>
                 <w:b/>
                 <w:bCs/>
+                <w:noProof/>
+              </w:rPr>
+              <w:drawing>
+                <wp:inline distT="0" distB="0" distL="0" distR="0" wp14:anchorId="37E68D7F" wp14:editId="506D4E0C">
+                  <wp:extent cx="1013460" cy="571500"/>
+                  <wp:effectExtent l="0" t="0" r="0" b="0"/>
+                  <wp:docPr id="7" name="Picture 7"/>
+                  <wp:cNvGraphicFramePr>
+                    <a:graphicFrameLocks xmlns:a="http://schemas.openxmlformats.org/drawingml/2006/main" noChangeAspect="1"/>
+                  </wp:cNvGraphicFramePr>
+                  <a:graphic xmlns:a="http://schemas.openxmlformats.org/drawingml/2006/main">
+                    <a:graphicData uri="http://schemas.openxmlformats.org/drawingml/2006/picture">
+                      <pic:pic xmlns:pic="http://schemas.openxmlformats.org/drawingml/2006/picture">
+                        <pic:nvPicPr>
+                          <pic:cNvPr id="0" name="Picture 1"/>
+                          <pic:cNvPicPr>
+                            <a:picLocks noChangeAspect="1" noChangeArrowheads="1"/>
+                          </pic:cNvPicPr>
+                        </pic:nvPicPr>
+                        <pic:blipFill>
+                          <a:blip r:embed="rId8" cstate="print">
+                            <a:extLst>
+                              <a:ext uri="{28A0092B-C50C-407E-A947-70E740481C1C}">
+                                <a14:useLocalDpi xmlns:a14="http://schemas.microsoft.com/office/drawing/2010/main" val="0"/>
+                              </a:ext>
+                            </a:extLst>
+                          </a:blip>
+                          <a:srcRect/>
+                          <a:stretch>
+                            <a:fillRect/>
+                          </a:stretch>
+                        </pic:blipFill>
+                        <pic:spPr bwMode="auto">
+                          <a:xfrm>
+                            <a:off x="0" y="0"/>
+                            <a:ext cx="1013460" cy="571500"/>
+                          </a:xfrm>
+                          <a:prstGeom prst="rect">
+                            <a:avLst/>
+                          </a:prstGeom>
+                          <a:noFill/>
+                          <a:ln>
+                            <a:noFill/>
+                          </a:ln>
+                        </pic:spPr>
+                      </pic:pic>
+                    </a:graphicData>
+                  </a:graphic>
+                </wp:inline>
+              </w:drawing>
+            </w:r>
+            <w:r>
+              <w:rPr>
+                <w:b/>
+                <w:bCs/>
               </w:rPr>
               <w:t>Project Name</w:t>
             </w:r>
@@ -490,12 +545,9 @@
           <w:numId w:val="11"/>
         </w:numPr>
         <w:jc w:val="both"/>
-        <w:rPr>
-          <w:rFonts w:eastAsiaTheme="minorEastAsia"/>
-        </w:rPr>
-      </w:pPr>
-      <w:r>
-        <w:t>Items that are part of the scope of the project.</w:t>
+      </w:pPr>
+      <w:r>
+        <w:t>The work will be included the log in page and a signup page</w:t>
       </w:r>
     </w:p>
     <w:p>
@@ -508,7 +560,7 @@
         <w:jc w:val="both"/>
       </w:pPr>
       <w:r>
-        <w:t>This may contain components of the project, integrations, etc.</w:t>
+        <w:t>The history and the request aspect of the project.</w:t>
       </w:r>
     </w:p>
     <w:p>
@@ -521,20 +573,7 @@
         <w:jc w:val="both"/>
       </w:pPr>
       <w:r>
-        <w:t>The work will be included the log in page and a signup page</w:t>
-      </w:r>
-    </w:p>
-    <w:p>
-      <w:pPr>
-        <w:pStyle w:val="ListParagraph"/>
-        <w:numPr>
-          <w:ilvl w:val="0"/>
-          <w:numId w:val="11"/>
-        </w:numPr>
-        <w:jc w:val="both"/>
-      </w:pPr>
-      <w:r>
-        <w:t>The history and the request aspect of the project.</w:t>
+        <w:t>The tracking aspect of our project especially</w:t>
       </w:r>
     </w:p>
     <w:p>
@@ -580,12 +619,9 @@
           <w:numId w:val="10"/>
         </w:numPr>
         <w:jc w:val="both"/>
-        <w:rPr>
-          <w:rFonts w:eastAsiaTheme="minorEastAsia"/>
-        </w:rPr>
-      </w:pPr>
-      <w:r>
-        <w:t>Items that are not part of the scope of the project.</w:t>
+      </w:pPr>
+      <w:r>
+        <w:t>Not focusing much on the delivery aspect of the project rather on the tracking aspect.</w:t>
       </w:r>
     </w:p>
     <w:p>
@@ -598,32 +634,6 @@
         <w:jc w:val="both"/>
       </w:pPr>
       <w:r>
-        <w:t>These items can also be considered as project limitations.</w:t>
-      </w:r>
-    </w:p>
-    <w:p>
-      <w:pPr>
-        <w:pStyle w:val="ListParagraph"/>
-        <w:numPr>
-          <w:ilvl w:val="0"/>
-          <w:numId w:val="10"/>
-        </w:numPr>
-        <w:jc w:val="both"/>
-      </w:pPr>
-      <w:r>
-        <w:t>Not focusing much on the delivery aspect of the project rather on the tracking aspect.</w:t>
-      </w:r>
-    </w:p>
-    <w:p>
-      <w:pPr>
-        <w:pStyle w:val="ListParagraph"/>
-        <w:numPr>
-          <w:ilvl w:val="0"/>
-          <w:numId w:val="10"/>
-        </w:numPr>
-        <w:jc w:val="both"/>
-      </w:pPr>
-      <w:r>
         <w:t>As for now even though it is nice to have paywall is not very much covered in the project and courier as well.</w:t>
       </w:r>
     </w:p>
@@ -686,7 +696,10 @@
       </w:r>
       <w:proofErr w:type="gramEnd"/>
       <w:r>
-        <w:t xml:space="preserve"> a paywall integration</w:t>
+        <w:t xml:space="preserve"> a pay</w:t>
+      </w:r>
+      <w:r>
+        <w:t>ment gateway</w:t>
       </w:r>
     </w:p>
     <w:p>
@@ -1181,6 +1194,24 @@
       <w:pPr>
         <w:spacing w:after="0"/>
         <w:jc w:val="both"/>
+      </w:pPr>
+    </w:p>
+    <w:p>
+      <w:pPr>
+        <w:spacing w:after="0"/>
+        <w:jc w:val="both"/>
+      </w:pPr>
+    </w:p>
+    <w:p>
+      <w:pPr>
+        <w:spacing w:after="0"/>
+        <w:jc w:val="both"/>
+      </w:pPr>
+    </w:p>
+    <w:p>
+      <w:pPr>
+        <w:spacing w:after="0"/>
+        <w:jc w:val="both"/>
         <w:rPr>
           <w:b/>
           <w:bCs/>
@@ -1195,7 +1226,6 @@
           <w:sz w:val="30"/>
           <w:szCs w:val="30"/>
         </w:rPr>
-        <w:lastRenderedPageBreak/>
         <w:t>Deployment</w:t>
       </w:r>
     </w:p>
@@ -1249,7 +1279,7 @@
         <w:br/>
         <w:t>https:</w:t>
       </w:r>
-      <w:hyperlink r:id="rId8" w:history="1">
+      <w:hyperlink r:id="rId9" w:history="1">
         <w:r>
           <w:rPr>
             <w:rStyle w:val="Hyperlink"/>
@@ -1257,62 +1287,6 @@
           <w:t>https://github.com/JinnADil/Group-5.git</w:t>
         </w:r>
       </w:hyperlink>
-      <w:r>
-        <w:br/>
-      </w:r>
-      <w:proofErr w:type="spellStart"/>
-      <w:r>
-        <w:t>ssh</w:t>
-      </w:r>
-      <w:proofErr w:type="spellEnd"/>
-      <w:r>
-        <w:t xml:space="preserve">:  </w:t>
-      </w:r>
-      <w:hyperlink r:id="rId9" w:history="1">
-        <w:r>
-          <w:rPr>
-            <w:rStyle w:val="Hyperlink"/>
-          </w:rPr>
-          <w:t>git@github.com:JinnADil/Group-5</w:t>
-        </w:r>
-      </w:hyperlink>
-      <w:r>
-        <w:t>.</w:t>
-      </w:r>
-    </w:p>
-    <w:p>
-      <w:pPr>
-        <w:pStyle w:val="ListParagraph"/>
-        <w:spacing w:after="0"/>
-        <w:jc w:val="both"/>
-      </w:pPr>
-      <w:proofErr w:type="spellStart"/>
-      <w:r>
-        <w:t>git</w:t>
-      </w:r>
-      <w:r>
-        <w:t>CLI</w:t>
-      </w:r>
-      <w:proofErr w:type="spellEnd"/>
-      <w:r>
-        <w:t xml:space="preserve">: </w:t>
-      </w:r>
-      <w:proofErr w:type="spellStart"/>
-      <w:r>
-        <w:t>gh</w:t>
-      </w:r>
-      <w:proofErr w:type="spellEnd"/>
-      <w:r>
-        <w:t xml:space="preserve"> repo clone </w:t>
-      </w:r>
-      <w:proofErr w:type="spellStart"/>
-      <w:r>
-        <w:t>JinnADil</w:t>
-      </w:r>
-      <w:proofErr w:type="spellEnd"/>
-      <w:r>
-        <w:t>/Group-5</w:t>
-      </w:r>
     </w:p>
     <w:p>
       <w:pPr>
@@ -1592,6 +1566,86 @@
               <w:rPr>
                 <w:b/>
                 <w:bCs/>
+              </w:rPr>
+            </w:pPr>
+            <w:r>
+              <w:rPr>
+                <w:b/>
+                <w:bCs/>
+              </w:rPr>
+              <w:t>Bootstrap 4</w:t>
+            </w:r>
+          </w:p>
+        </w:tc>
+        <w:tc>
+          <w:tcPr>
+            <w:tcW w:w="1872" w:type="dxa"/>
+          </w:tcPr>
+          <w:p>
+            <w:pPr>
+              <w:rPr>
+                <w:b/>
+                <w:bCs/>
+              </w:rPr>
+            </w:pPr>
+            <w:r>
+              <w:rPr>
+                <w:b/>
+                <w:bCs/>
+              </w:rPr>
+              <w:t>Using bootstrap 4 as the frontend of our project</w:t>
+            </w:r>
+          </w:p>
+        </w:tc>
+        <w:tc>
+          <w:tcPr>
+            <w:tcW w:w="1872" w:type="dxa"/>
+          </w:tcPr>
+          <w:p>
+            <w:pPr>
+              <w:rPr>
+                <w:b/>
+                <w:bCs/>
+              </w:rPr>
+            </w:pPr>
+            <w:r>
+              <w:rPr>
+                <w:b/>
+                <w:bCs/>
+              </w:rPr>
+              <w:t>The project looks very nice and very presentable to look at</w:t>
+            </w:r>
+          </w:p>
+        </w:tc>
+        <w:tc>
+          <w:tcPr>
+            <w:tcW w:w="1872" w:type="dxa"/>
+          </w:tcPr>
+          <w:p>
+            <w:pPr>
+              <w:rPr>
+                <w:b/>
+                <w:bCs/>
+              </w:rPr>
+            </w:pPr>
+            <w:r>
+              <w:rPr>
+                <w:b/>
+                <w:bCs/>
+              </w:rPr>
+              <w:t>None</w:t>
+            </w:r>
+          </w:p>
+        </w:tc>
+        <w:tc>
+          <w:tcPr>
+            <w:tcW w:w="1872" w:type="dxa"/>
+          </w:tcPr>
+          <w:p>
+            <w:pPr>
+              <w:rPr>
+                <w:b/>
+                <w:bCs/>
                 <w:sz w:val="30"/>
                 <w:szCs w:val="30"/>
               </w:rPr>
@@ -1603,7 +1657,89 @@
                 <w:sz w:val="30"/>
                 <w:szCs w:val="30"/>
               </w:rPr>
-              <w:t>Bootstrap 4</w:t>
+              <w:t>Accepted</w:t>
+            </w:r>
+          </w:p>
+        </w:tc>
+      </w:tr>
+      <w:tr>
+        <w:tc>
+          <w:tcPr>
+            <w:tcW w:w="1872" w:type="dxa"/>
+          </w:tcPr>
+          <w:p>
+            <w:pPr>
+              <w:rPr>
+                <w:b/>
+                <w:bCs/>
+              </w:rPr>
+            </w:pPr>
+            <w:r>
+              <w:rPr>
+                <w:b/>
+                <w:bCs/>
+              </w:rPr>
+              <w:t>Log in and signup</w:t>
+            </w:r>
+          </w:p>
+        </w:tc>
+        <w:tc>
+          <w:tcPr>
+            <w:tcW w:w="1872" w:type="dxa"/>
+          </w:tcPr>
+          <w:p>
+            <w:pPr>
+              <w:rPr>
+                <w:b/>
+                <w:bCs/>
+              </w:rPr>
+            </w:pPr>
+            <w:r>
+              <w:rPr>
+                <w:b/>
+                <w:bCs/>
+              </w:rPr>
+              <w:t>Adding a log in and signup to the project</w:t>
+            </w:r>
+          </w:p>
+        </w:tc>
+        <w:tc>
+          <w:tcPr>
+            <w:tcW w:w="1872" w:type="dxa"/>
+          </w:tcPr>
+          <w:p>
+            <w:pPr>
+              <w:rPr>
+                <w:b/>
+                <w:bCs/>
+              </w:rPr>
+            </w:pPr>
+            <w:r>
+              <w:rPr>
+                <w:b/>
+                <w:bCs/>
+              </w:rPr>
+              <w:t>The project has a direction that it can be access to the users</w:t>
+            </w:r>
+          </w:p>
+        </w:tc>
+        <w:tc>
+          <w:tcPr>
+            <w:tcW w:w="1872" w:type="dxa"/>
+          </w:tcPr>
+          <w:p>
+            <w:pPr>
+              <w:rPr>
+                <w:b/>
+                <w:bCs/>
+              </w:rPr>
+            </w:pPr>
+            <w:r>
+              <w:rPr>
+                <w:b/>
+                <w:bCs/>
+              </w:rPr>
+              <w:t>None</w:t>
             </w:r>
           </w:p>
         </w:tc>
@@ -1627,7 +1763,103 @@
                 <w:sz w:val="30"/>
                 <w:szCs w:val="30"/>
               </w:rPr>
-              <w:t>Using bootstrap 4 as the frontend of our project</w:t>
+              <w:t>Accepted</w:t>
+            </w:r>
+          </w:p>
+        </w:tc>
+      </w:tr>
+      <w:tr>
+        <w:tc>
+          <w:tcPr>
+            <w:tcW w:w="1872" w:type="dxa"/>
+          </w:tcPr>
+          <w:p>
+            <w:pPr>
+              <w:rPr>
+                <w:b/>
+                <w:bCs/>
+              </w:rPr>
+            </w:pPr>
+            <w:r>
+              <w:rPr>
+                <w:b/>
+                <w:bCs/>
+              </w:rPr>
+              <w:t>Request and history tab</w:t>
+            </w:r>
+          </w:p>
+        </w:tc>
+        <w:tc>
+          <w:tcPr>
+            <w:tcW w:w="1872" w:type="dxa"/>
+          </w:tcPr>
+          <w:p>
+            <w:pPr>
+              <w:rPr>
+                <w:b/>
+                <w:bCs/>
+              </w:rPr>
+            </w:pPr>
+            <w:r>
+              <w:rPr>
+                <w:b/>
+                <w:bCs/>
+              </w:rPr>
+              <w:t>Adding a tab that request a document from a user and a history tab to track the said document to be received</w:t>
+            </w:r>
+          </w:p>
+        </w:tc>
+        <w:tc>
+          <w:tcPr>
+            <w:tcW w:w="1872" w:type="dxa"/>
+          </w:tcPr>
+          <w:p>
+            <w:pPr>
+              <w:rPr>
+                <w:b/>
+                <w:bCs/>
+              </w:rPr>
+            </w:pPr>
+            <w:r>
+              <w:rPr>
+                <w:b/>
+                <w:bCs/>
+              </w:rPr>
+              <w:t xml:space="preserve">It is the backbone of the </w:t>
+            </w:r>
+            <w:r>
+              <w:rPr>
+                <w:b/>
+                <w:bCs/>
+              </w:rPr>
+              <w:t>project,</w:t>
+            </w:r>
+            <w:r>
+              <w:rPr>
+                <w:b/>
+                <w:bCs/>
+              </w:rPr>
+              <w:t xml:space="preserve"> and it gives its identity</w:t>
+            </w:r>
+          </w:p>
+        </w:tc>
+        <w:tc>
+          <w:tcPr>
+            <w:tcW w:w="1872" w:type="dxa"/>
+          </w:tcPr>
+          <w:p>
+            <w:pPr>
+              <w:rPr>
+                <w:b/>
+                <w:bCs/>
+              </w:rPr>
+            </w:pPr>
+            <w:r>
+              <w:rPr>
+                <w:b/>
+                <w:bCs/>
+              </w:rPr>
+              <w:t>None</w:t>
             </w:r>
           </w:p>
         </w:tc>
@@ -1651,318 +1883,7 @@
                 <w:sz w:val="30"/>
                 <w:szCs w:val="30"/>
               </w:rPr>
-              <w:t>The project looks very nice and very presentable to look at</w:t>
-            </w:r>
-          </w:p>
-        </w:tc>
-        <w:tc>
-          <w:tcPr>
-            <w:tcW w:w="1872" w:type="dxa"/>
-          </w:tcPr>
-          <w:p>
-            <w:pPr>
-              <w:rPr>
-                <w:b/>
-                <w:bCs/>
-                <w:sz w:val="30"/>
-                <w:szCs w:val="30"/>
-              </w:rPr>
-            </w:pPr>
-            <w:r>
-              <w:rPr>
-                <w:b/>
-                <w:bCs/>
-                <w:sz w:val="30"/>
-                <w:szCs w:val="30"/>
-              </w:rPr>
-              <w:t>None</w:t>
-            </w:r>
-          </w:p>
-        </w:tc>
-        <w:tc>
-          <w:tcPr>
-            <w:tcW w:w="1872" w:type="dxa"/>
-          </w:tcPr>
-          <w:p>
-            <w:pPr>
-              <w:rPr>
-                <w:b/>
-                <w:bCs/>
-                <w:sz w:val="30"/>
-                <w:szCs w:val="30"/>
-              </w:rPr>
-            </w:pPr>
-            <w:r>
-              <w:rPr>
-                <w:b/>
-                <w:bCs/>
-                <w:sz w:val="30"/>
-                <w:szCs w:val="30"/>
-              </w:rPr>
-              <w:t>included</w:t>
-            </w:r>
-          </w:p>
-        </w:tc>
-      </w:tr>
-      <w:tr>
-        <w:tc>
-          <w:tcPr>
-            <w:tcW w:w="1872" w:type="dxa"/>
-          </w:tcPr>
-          <w:p>
-            <w:pPr>
-              <w:rPr>
-                <w:b/>
-                <w:bCs/>
-                <w:sz w:val="30"/>
-                <w:szCs w:val="30"/>
-              </w:rPr>
-            </w:pPr>
-            <w:r>
-              <w:rPr>
-                <w:b/>
-                <w:bCs/>
-                <w:sz w:val="30"/>
-                <w:szCs w:val="30"/>
-              </w:rPr>
-              <w:t>Log in and signup</w:t>
-            </w:r>
-          </w:p>
-        </w:tc>
-        <w:tc>
-          <w:tcPr>
-            <w:tcW w:w="1872" w:type="dxa"/>
-          </w:tcPr>
-          <w:p>
-            <w:pPr>
-              <w:rPr>
-                <w:b/>
-                <w:bCs/>
-                <w:sz w:val="30"/>
-                <w:szCs w:val="30"/>
-              </w:rPr>
-            </w:pPr>
-            <w:r>
-              <w:rPr>
-                <w:b/>
-                <w:bCs/>
-                <w:sz w:val="30"/>
-                <w:szCs w:val="30"/>
-              </w:rPr>
-              <w:t>Adding a log in and signup to the project</w:t>
-            </w:r>
-          </w:p>
-        </w:tc>
-        <w:tc>
-          <w:tcPr>
-            <w:tcW w:w="1872" w:type="dxa"/>
-          </w:tcPr>
-          <w:p>
-            <w:pPr>
-              <w:rPr>
-                <w:b/>
-                <w:bCs/>
-                <w:sz w:val="30"/>
-                <w:szCs w:val="30"/>
-              </w:rPr>
-            </w:pPr>
-            <w:r>
-              <w:rPr>
-                <w:b/>
-                <w:bCs/>
-                <w:sz w:val="30"/>
-                <w:szCs w:val="30"/>
-              </w:rPr>
-              <w:t>The project has a direction that it can be access to the users</w:t>
-            </w:r>
-          </w:p>
-        </w:tc>
-        <w:tc>
-          <w:tcPr>
-            <w:tcW w:w="1872" w:type="dxa"/>
-          </w:tcPr>
-          <w:p>
-            <w:pPr>
-              <w:rPr>
-                <w:b/>
-                <w:bCs/>
-                <w:sz w:val="30"/>
-                <w:szCs w:val="30"/>
-              </w:rPr>
-            </w:pPr>
-            <w:r>
-              <w:rPr>
-                <w:b/>
-                <w:bCs/>
-                <w:sz w:val="30"/>
-                <w:szCs w:val="30"/>
-              </w:rPr>
-              <w:t>None</w:t>
-            </w:r>
-          </w:p>
-        </w:tc>
-        <w:tc>
-          <w:tcPr>
-            <w:tcW w:w="1872" w:type="dxa"/>
-          </w:tcPr>
-          <w:p>
-            <w:pPr>
-              <w:rPr>
-                <w:b/>
-                <w:bCs/>
-                <w:sz w:val="30"/>
-                <w:szCs w:val="30"/>
-              </w:rPr>
-            </w:pPr>
-            <w:r>
-              <w:rPr>
-                <w:b/>
-                <w:bCs/>
-                <w:sz w:val="30"/>
-                <w:szCs w:val="30"/>
-              </w:rPr>
-              <w:t>included</w:t>
-            </w:r>
-          </w:p>
-        </w:tc>
-      </w:tr>
-      <w:tr>
-        <w:tc>
-          <w:tcPr>
-            <w:tcW w:w="1872" w:type="dxa"/>
-          </w:tcPr>
-          <w:p>
-            <w:pPr>
-              <w:rPr>
-                <w:b/>
-                <w:bCs/>
-                <w:sz w:val="30"/>
-                <w:szCs w:val="30"/>
-              </w:rPr>
-            </w:pPr>
-            <w:r>
-              <w:rPr>
-                <w:b/>
-                <w:bCs/>
-                <w:sz w:val="30"/>
-                <w:szCs w:val="30"/>
-              </w:rPr>
-              <w:lastRenderedPageBreak/>
-              <w:t>Request and history tab</w:t>
-            </w:r>
-          </w:p>
-        </w:tc>
-        <w:tc>
-          <w:tcPr>
-            <w:tcW w:w="1872" w:type="dxa"/>
-          </w:tcPr>
-          <w:p>
-            <w:pPr>
-              <w:rPr>
-                <w:b/>
-                <w:bCs/>
-                <w:sz w:val="30"/>
-                <w:szCs w:val="30"/>
-              </w:rPr>
-            </w:pPr>
-            <w:r>
-              <w:rPr>
-                <w:b/>
-                <w:bCs/>
-                <w:sz w:val="30"/>
-                <w:szCs w:val="30"/>
-              </w:rPr>
-              <w:t>Adding a tab that request a document from a user and a history tab to track the said document to be received</w:t>
-            </w:r>
-          </w:p>
-        </w:tc>
-        <w:tc>
-          <w:tcPr>
-            <w:tcW w:w="1872" w:type="dxa"/>
-          </w:tcPr>
-          <w:p>
-            <w:pPr>
-              <w:rPr>
-                <w:b/>
-                <w:bCs/>
-                <w:sz w:val="30"/>
-                <w:szCs w:val="30"/>
-              </w:rPr>
-            </w:pPr>
-            <w:r>
-              <w:rPr>
-                <w:b/>
-                <w:bCs/>
-                <w:sz w:val="30"/>
-                <w:szCs w:val="30"/>
-              </w:rPr>
-              <w:t xml:space="preserve">It is the backbone of the </w:t>
-            </w:r>
-            <w:r>
-              <w:rPr>
-                <w:b/>
-                <w:bCs/>
-                <w:sz w:val="30"/>
-                <w:szCs w:val="30"/>
-              </w:rPr>
-              <w:t>project,</w:t>
-            </w:r>
-            <w:r>
-              <w:rPr>
-                <w:b/>
-                <w:bCs/>
-                <w:sz w:val="30"/>
-                <w:szCs w:val="30"/>
-              </w:rPr>
-              <w:t xml:space="preserve"> and it gives its identity</w:t>
-            </w:r>
-          </w:p>
-        </w:tc>
-        <w:tc>
-          <w:tcPr>
-            <w:tcW w:w="1872" w:type="dxa"/>
-          </w:tcPr>
-          <w:p>
-            <w:pPr>
-              <w:rPr>
-                <w:b/>
-                <w:bCs/>
-                <w:sz w:val="30"/>
-                <w:szCs w:val="30"/>
-              </w:rPr>
-            </w:pPr>
-            <w:r>
-              <w:rPr>
-                <w:b/>
-                <w:bCs/>
-                <w:sz w:val="30"/>
-                <w:szCs w:val="30"/>
-              </w:rPr>
-              <w:t>None</w:t>
-            </w:r>
-          </w:p>
-        </w:tc>
-        <w:tc>
-          <w:tcPr>
-            <w:tcW w:w="1872" w:type="dxa"/>
-          </w:tcPr>
-          <w:p>
-            <w:pPr>
-              <w:rPr>
-                <w:b/>
-                <w:bCs/>
-                <w:sz w:val="30"/>
-                <w:szCs w:val="30"/>
-              </w:rPr>
-            </w:pPr>
-            <w:r>
-              <w:rPr>
-                <w:b/>
-                <w:bCs/>
-                <w:sz w:val="30"/>
-                <w:szCs w:val="30"/>
-              </w:rPr>
-              <w:t>included</w:t>
+              <w:t>Accepted</w:t>
             </w:r>
           </w:p>
         </w:tc>
@@ -2389,7 +2310,7 @@
           </w:tcPr>
           <w:p>
             <w:r>
-              <w:t>-</w:t>
+              <w:t>Not applicable</w:t>
             </w:r>
           </w:p>
         </w:tc>
@@ -2464,7 +2385,7 @@
           </w:tcPr>
           <w:p>
             <w:r>
-              <w:t>-</w:t>
+              <w:t>Login has tested has bugs</w:t>
             </w:r>
           </w:p>
         </w:tc>
@@ -2519,11 +2440,7 @@
           </w:tcPr>
           <w:p>
             <w:r>
-              <w:t xml:space="preserve">The project is almost </w:t>
-            </w:r>
-            <w:r>
-              <w:lastRenderedPageBreak/>
-              <w:t>done at this point</w:t>
+              <w:t>The project is almost done at this point</w:t>
             </w:r>
           </w:p>
         </w:tc>
@@ -2533,7 +2450,6 @@
           </w:tcPr>
           <w:p>
             <w:r>
-              <w:lastRenderedPageBreak/>
               <w:t xml:space="preserve">CRUD and </w:t>
             </w:r>
             <w:proofErr w:type="spellStart"/>
@@ -2552,7 +2468,7 @@
           </w:tcPr>
           <w:p>
             <w:r>
-              <w:t>-</w:t>
+              <w:t>Tested the logins with the Ui</w:t>
             </w:r>
           </w:p>
         </w:tc>
@@ -2640,7 +2556,7 @@
           </w:tcPr>
           <w:p>
             <w:r>
-              <w:t>-</w:t>
+              <w:t>Request tab and history tab has tested but still needed improvements</w:t>
             </w:r>
           </w:p>
         </w:tc>
@@ -2716,7 +2632,11 @@
           <w:tcPr>
             <w:tcW w:w="1353" w:type="dxa"/>
           </w:tcPr>
-          <w:p/>
+          <w:p>
+            <w:r>
+              <w:t>Tested and completed</w:t>
+            </w:r>
+          </w:p>
         </w:tc>
       </w:tr>
     </w:tbl>
@@ -2775,11 +2695,16 @@
     </w:p>
     <w:p>
       <w:pPr>
-        <w:spacing w:after="0"/>
-        <w:jc w:val="both"/>
-      </w:pPr>
-      <w:r>
-        <w:t xml:space="preserve">We will be using the </w:t>
+        <w:pStyle w:val="ListParagraph"/>
+        <w:numPr>
+          <w:ilvl w:val="0"/>
+          <w:numId w:val="12"/>
+        </w:numPr>
+        <w:spacing w:after="0"/>
+        <w:jc w:val="both"/>
+      </w:pPr>
+      <w:r>
+        <w:t xml:space="preserve">For our project we will be using </w:t>
       </w:r>
       <w:proofErr w:type="spellStart"/>
       <w:r>
@@ -2787,58 +2712,25 @@
       </w:r>
       <w:proofErr w:type="spellEnd"/>
       <w:r>
-        <w:t xml:space="preserve"> that are sir provided for us to check the code for our project</w:t>
-      </w:r>
-      <w:r>
-        <w:t xml:space="preserve"> and was being check the security the quality of the project and the bugs of it as well. We also use the selenium for making the test cases of the project so far </w:t>
-      </w:r>
-      <w:proofErr w:type="gramStart"/>
-      <w:r>
-        <w:t>none</w:t>
-      </w:r>
-      <w:proofErr w:type="gramEnd"/>
-      <w:r>
-        <w:t xml:space="preserve"> bugs was present and the result was acceptable.</w:t>
+        <w:t xml:space="preserve"> to test the quality of our code and the quality of our project.</w:t>
+      </w:r>
+    </w:p>
+    <w:p>
+      <w:pPr>
+        <w:pStyle w:val="ListParagraph"/>
+        <w:numPr>
+          <w:ilvl w:val="0"/>
+          <w:numId w:val="12"/>
+        </w:numPr>
+        <w:spacing w:after="0"/>
+        <w:jc w:val="both"/>
+      </w:pPr>
+      <w:r>
+        <w:t>We will be using also the selenium for to create test cases if our project is working fine.</w:t>
       </w:r>
       <w:r>
         <w:br/>
       </w:r>
-      <w:r>
-        <w:br/>
-      </w:r>
-      <w:r>
-        <w:br/>
-      </w:r>
-    </w:p>
-    <w:p>
-      <w:pPr>
-        <w:spacing w:after="0"/>
-        <w:jc w:val="both"/>
-      </w:pPr>
-    </w:p>
-    <w:p>
-      <w:pPr>
-        <w:spacing w:after="0"/>
-        <w:jc w:val="both"/>
-      </w:pPr>
-    </w:p>
-    <w:p>
-      <w:pPr>
-        <w:spacing w:after="0"/>
-        <w:jc w:val="both"/>
-      </w:pPr>
-    </w:p>
-    <w:p>
-      <w:pPr>
-        <w:spacing w:after="0"/>
-        <w:jc w:val="both"/>
-      </w:pPr>
-    </w:p>
-    <w:p>
-      <w:pPr>
-        <w:spacing w:after="0"/>
-        <w:jc w:val="both"/>
-      </w:pPr>
     </w:p>
     <w:p>
       <w:pPr>
@@ -3287,7 +3179,6 @@
           <w:b/>
           <w:bCs/>
         </w:rPr>
-        <w:lastRenderedPageBreak/>
         <w:t>Top-level diagram</w:t>
       </w:r>
     </w:p>
@@ -4086,6 +3977,159 @@
         <mc:AlternateContent>
           <mc:Choice Requires="wps">
             <w:drawing>
+              <wp:anchor distT="45720" distB="45720" distL="114300" distR="114300" simplePos="0" relativeHeight="251669504" behindDoc="0" locked="0" layoutInCell="1" allowOverlap="1" wp14:anchorId="3840B686" wp14:editId="798AFCE7">
+                <wp:simplePos x="0" y="0"/>
+                <wp:positionH relativeFrom="column">
+                  <wp:posOffset>45720</wp:posOffset>
+                </wp:positionH>
+                <wp:positionV relativeFrom="paragraph">
+                  <wp:posOffset>3451860</wp:posOffset>
+                </wp:positionV>
+                <wp:extent cx="2360930" cy="1404620"/>
+                <wp:effectExtent l="0" t="0" r="22860" b="13970"/>
+                <wp:wrapSquare wrapText="bothSides"/>
+                <wp:docPr id="10" name="Text Box 2"/>
+                <wp:cNvGraphicFramePr>
+                  <a:graphicFrameLocks xmlns:a="http://schemas.openxmlformats.org/drawingml/2006/main"/>
+                </wp:cNvGraphicFramePr>
+                <a:graphic xmlns:a="http://schemas.openxmlformats.org/drawingml/2006/main">
+                  <a:graphicData uri="http://schemas.microsoft.com/office/word/2010/wordprocessingShape">
+                    <wps:wsp>
+                      <wps:cNvSpPr txBox="1">
+                        <a:spLocks noChangeArrowheads="1"/>
+                      </wps:cNvSpPr>
+                      <wps:spPr bwMode="auto">
+                        <a:xfrm>
+                          <a:off x="0" y="0"/>
+                          <a:ext cx="2360930" cy="1404620"/>
+                        </a:xfrm>
+                        <a:prstGeom prst="rect">
+                          <a:avLst/>
+                        </a:prstGeom>
+                        <a:solidFill>
+                          <a:srgbClr val="FFFFFF"/>
+                        </a:solidFill>
+                        <a:ln w="9525">
+                          <a:solidFill>
+                            <a:schemeClr val="bg1"/>
+                          </a:solidFill>
+                          <a:miter lim="800000"/>
+                          <a:headEnd/>
+                          <a:tailEnd/>
+                        </a:ln>
+                      </wps:spPr>
+                      <wps:txbx>
+                        <w:txbxContent>
+                          <w:p>
+                            <w:pPr>
+                              <w:rPr>
+                                <w:lang w:val="en-PH"/>
+                              </w:rPr>
+                            </w:pPr>
+                            <w:r>
+                              <w:rPr>
+                                <w:lang w:val="en-PH"/>
+                              </w:rPr>
+                              <w:t>ERD</w:t>
+                            </w:r>
+                          </w:p>
+                        </w:txbxContent>
+                      </wps:txbx>
+                      <wps:bodyPr rot="0" vert="horz" wrap="square" lIns="91440" tIns="45720" rIns="91440" bIns="45720" anchor="t" anchorCtr="0">
+                        <a:spAutoFit/>
+                      </wps:bodyPr>
+                    </wps:wsp>
+                  </a:graphicData>
+                </a:graphic>
+                <wp14:sizeRelH relativeFrom="margin">
+                  <wp14:pctWidth>40000</wp14:pctWidth>
+                </wp14:sizeRelH>
+                <wp14:sizeRelV relativeFrom="margin">
+                  <wp14:pctHeight>20000</wp14:pctHeight>
+                </wp14:sizeRelV>
+              </wp:anchor>
+            </w:drawing>
+          </mc:Choice>
+          <mc:Fallback>
+            <w:pict>
+              <v:shape w14:anchorId="3840B686" id="_x0000_s1030" type="#_x0000_t202" style="position:absolute;left:0;text-align:left;margin-left:3.6pt;margin-top:271.8pt;width:185.9pt;height:110.6pt;z-index:251669504;visibility:visible;mso-wrap-style:square;mso-width-percent:400;mso-height-percent:200;mso-wrap-distance-left:9pt;mso-wrap-distance-top:3.6pt;mso-wrap-distance-right:9pt;mso-wrap-distance-bottom:3.6pt;mso-position-horizontal:absolute;mso-position-horizontal-relative:text;mso-position-vertical:absolute;mso-position-vertical-relative:text;mso-width-percent:400;mso-height-percent:200;mso-width-relative:margin;mso-height-relative:margin;v-text-anchor:top" o:gfxdata="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" strokecolor="white [3212]">
+                <v:textbox style="mso-fit-shape-to-text:t">
+                  <w:txbxContent>
+                    <w:p>
+                      <w:pPr>
+                        <w:rPr>
+                          <w:lang w:val="en-PH"/>
+                        </w:rPr>
+                      </w:pPr>
+                      <w:r>
+                        <w:rPr>
+                          <w:lang w:val="en-PH"/>
+                        </w:rPr>
+                        <w:t>ERD</w:t>
+                      </w:r>
+                    </w:p>
+                  </w:txbxContent>
+                </v:textbox>
+                <w10:wrap type="square"/>
+              </v:shape>
+            </w:pict>
+          </mc:Fallback>
+        </mc:AlternateContent>
+      </w:r>
+      <w:r>
+        <w:rPr>
+          <w:noProof/>
+        </w:rPr>
+        <w:drawing>
+          <wp:inline distT="0" distB="0" distL="0" distR="0" wp14:anchorId="2F64629B" wp14:editId="3E7D4FD1">
+            <wp:extent cx="5943600" cy="3341370"/>
+            <wp:effectExtent l="0" t="0" r="0" b="0"/>
+            <wp:docPr id="8" name="Picture 8" descr="Graphical user interface, text, application, email&#10;&#10;Description automatically generated"/>
+            <wp:cNvGraphicFramePr>
+              <a:graphicFrameLocks xmlns:a="http://schemas.openxmlformats.org/drawingml/2006/main" noChangeAspect="1"/>
+            </wp:cNvGraphicFramePr>
+            <a:graphic xmlns:a="http://schemas.openxmlformats.org/drawingml/2006/main">
+              <a:graphicData uri="http://schemas.openxmlformats.org/drawingml/2006/picture">
+                <pic:pic xmlns:pic="http://schemas.openxmlformats.org/drawingml/2006/picture">
+                  <pic:nvPicPr>
+                    <pic:cNvPr id="8" name="Picture 8" descr="Graphical user interface, text, application, email&#10;&#10;Description automatically generated"/>
+                    <pic:cNvPicPr/>
+                  </pic:nvPicPr>
+                  <pic:blipFill>
+                    <a:blip r:embed="rId16">
+                      <a:extLst>
+                        <a:ext uri="{28A0092B-C50C-407E-A947-70E740481C1C}">
+                          <a14:useLocalDpi xmlns:a14="http://schemas.microsoft.com/office/drawing/2010/main" val="0"/>
+                        </a:ext>
+                      </a:extLst>
+                    </a:blip>
+                    <a:stretch>
+                      <a:fillRect/>
+                    </a:stretch>
+                  </pic:blipFill>
+                  <pic:spPr>
+                    <a:xfrm>
+                      <a:off x="0" y="0"/>
+                      <a:ext cx="5943600" cy="3341370"/>
+                    </a:xfrm>
+                    <a:prstGeom prst="rect">
+                      <a:avLst/>
+                    </a:prstGeom>
+                  </pic:spPr>
+                </pic:pic>
+              </a:graphicData>
+            </a:graphic>
+          </wp:inline>
+        </w:drawing>
+      </w:r>
+      <w:r>
+        <w:rPr>
+          <w:noProof/>
+        </w:rPr>
+        <w:lastRenderedPageBreak/>
+        <mc:AlternateContent>
+          <mc:Choice Requires="wps">
+            <w:drawing>
               <wp:anchor distT="45720" distB="45720" distL="114300" distR="114300" simplePos="0" relativeHeight="251667456" behindDoc="0" locked="0" layoutInCell="1" allowOverlap="1" wp14:anchorId="61F30A95" wp14:editId="4A23AF5B">
                 <wp:simplePos x="0" y="0"/>
                 <wp:positionH relativeFrom="column">
@@ -4153,7 +4197,7 @@
           </mc:Choice>
           <mc:Fallback>
             <w:pict>
-              <v:shape w14:anchorId="61F30A95" id="_x0000_s1030" type="#_x0000_t202" style="position:absolute;left:0;text-align:left;margin-left:4.8pt;margin-top:250.8pt;width:185.9pt;height:110.6pt;z-index:251667456;visibility:visible;mso-wrap-style:square;mso-width-percent:400;mso-height-percent:200;mso-wrap-distance-left:9pt;mso-wrap-distance-top:3.6pt;mso-wrap-distance-right:9pt;mso-wrap-distance-bottom:3.6pt;mso-position-horizontal:absolute;mso-position-horizontal-relative:text;mso-position-vertical:absolute;mso-position-vertical-relative:text;mso-width-percent:400;mso-height-percent:200;mso-width-relative:margin;mso-height-relative:margin;v-text-anchor:top" o:gfxdata="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" strokecolor="white [3212]">
+              <v:shape w14:anchorId="61F30A95" id="_x0000_s1031" type="#_x0000_t202" style="position:absolute;left:0;text-align:left;margin-left:4.8pt;margin-top:250.8pt;width:185.9pt;height:110.6pt;z-index:251667456;visibility:visible;mso-wrap-style:square;mso-width-percent:400;mso-height-percent:200;mso-wrap-distance-left:9pt;mso-wrap-distance-top:3.6pt;mso-wrap-distance-right:9pt;mso-wrap-distance-bottom:3.6pt;mso-position-horizontal:absolute;mso-position-horizontal-relative:text;mso-position-vertical:absolute;mso-position-vertical-relative:text;mso-width-percent:400;mso-height-percent:200;mso-width-relative:margin;mso-height-relative:margin;v-text-anchor:top" o:gfxdata="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" strokecolor="white [3212]">
                 <v:textbox style="mso-fit-shape-to-text:t">
                   <w:txbxContent>
                     <w:p>
@@ -4189,7 +4233,7 @@
                     <pic:cNvPicPr/>
                   </pic:nvPicPr>
                   <pic:blipFill>
-                    <a:blip r:embed="rId16">
+                    <a:blip r:embed="rId17">
                       <a:extLst>
                         <a:ext uri="{28A0092B-C50C-407E-A947-70E740481C1C}">
                           <a14:useLocalDpi xmlns:a14="http://schemas.microsoft.com/office/drawing/2010/main" val="0"/>
@@ -5370,6 +5414,118 @@
     </w:lvl>
   </w:abstractNum>
   <w:abstractNum w:abstractNumId="10" w15:restartNumberingAfterBreak="0">
+    <w:nsid w:val="7AA43305"/>
+    <w:multiLevelType w:val="hybridMultilevel"/>
+    <w:tmpl w:val="D8D8717C"/>
+    <w:lvl w:ilvl="0" w:tplc="34A4D974">
+      <w:numFmt w:val="bullet"/>
+      <w:lvlText w:val=""/>
+      <w:lvlJc w:val="left"/>
+      <w:pPr>
+        <w:ind w:left="720" w:hanging="360"/>
+      </w:pPr>
+      <w:rPr>
+        <w:rFonts w:ascii="Wingdings" w:eastAsiaTheme="minorHAnsi" w:hAnsi="Wingdings" w:cstheme="minorBidi" w:hint="default"/>
+      </w:rPr>
+    </w:lvl>
+    <w:lvl w:ilvl="1" w:tplc="34090003" w:tentative="1">
+      <w:start w:val="1"/>
+      <w:numFmt w:val="bullet"/>
+      <w:lvlText w:val="o"/>
+      <w:lvlJc w:val="left"/>
+      <w:pPr>
+        <w:ind w:left="1440" w:hanging="360"/>
+      </w:pPr>
+      <w:rPr>
+        <w:rFonts w:ascii="Courier New" w:hAnsi="Courier New" w:cs="Courier New" w:hint="default"/>
+      </w:rPr>
+    </w:lvl>
+    <w:lvl w:ilvl="2" w:tplc="34090005" w:tentative="1">
+      <w:start w:val="1"/>
+      <w:numFmt w:val="bullet"/>
+      <w:lvlText w:val=""/>
+      <w:lvlJc w:val="left"/>
+      <w:pPr>
+        <w:ind w:left="2160" w:hanging="360"/>
+      </w:pPr>
+      <w:rPr>
+        <w:rFonts w:ascii="Wingdings" w:hAnsi="Wingdings" w:hint="default"/>
+      </w:rPr>
+    </w:lvl>
+    <w:lvl w:ilvl="3" w:tplc="34090001" w:tentative="1">
+      <w:start w:val="1"/>
+      <w:numFmt w:val="bullet"/>
+      <w:lvlText w:val=""/>
+      <w:lvlJc w:val="left"/>
+      <w:pPr>
+        <w:ind w:left="2880" w:hanging="360"/>
+      </w:pPr>
+      <w:rPr>
+        <w:rFonts w:ascii="Symbol" w:hAnsi="Symbol" w:hint="default"/>
+      </w:rPr>
+    </w:lvl>
+    <w:lvl w:ilvl="4" w:tplc="34090003" w:tentative="1">
+      <w:start w:val="1"/>
+      <w:numFmt w:val="bullet"/>
+      <w:lvlText w:val="o"/>
+      <w:lvlJc w:val="left"/>
+      <w:pPr>
+        <w:ind w:left="3600" w:hanging="360"/>
+      </w:pPr>
+      <w:rPr>
+        <w:rFonts w:ascii="Courier New" w:hAnsi="Courier New" w:cs="Courier New" w:hint="default"/>
+      </w:rPr>
+    </w:lvl>
+    <w:lvl w:ilvl="5" w:tplc="34090005" w:tentative="1">
+      <w:start w:val="1"/>
+      <w:numFmt w:val="bullet"/>
+      <w:lvlText w:val=""/>
+      <w:lvlJc w:val="left"/>
+      <w:pPr>
+        <w:ind w:left="4320" w:hanging="360"/>
+      </w:pPr>
+      <w:rPr>
+        <w:rFonts w:ascii="Wingdings" w:hAnsi="Wingdings" w:hint="default"/>
+      </w:rPr>
+    </w:lvl>
+    <w:lvl w:ilvl="6" w:tplc="34090001" w:tentative="1">
+      <w:start w:val="1"/>
+      <w:numFmt w:val="bullet"/>
+      <w:lvlText w:val=""/>
+      <w:lvlJc w:val="left"/>
+      <w:pPr>
+        <w:ind w:left="5040" w:hanging="360"/>
+      </w:pPr>
+      <w:rPr>
+        <w:rFonts w:ascii="Symbol" w:hAnsi="Symbol" w:hint="default"/>
+      </w:rPr>
+    </w:lvl>
+    <w:lvl w:ilvl="7" w:tplc="34090003" w:tentative="1">
+      <w:start w:val="1"/>
+      <w:numFmt w:val="bullet"/>
+      <w:lvlText w:val="o"/>
+      <w:lvlJc w:val="left"/>
+      <w:pPr>
+        <w:ind w:left="5760" w:hanging="360"/>
+      </w:pPr>
+      <w:rPr>
+        <w:rFonts w:ascii="Courier New" w:hAnsi="Courier New" w:cs="Courier New" w:hint="default"/>
+      </w:rPr>
+    </w:lvl>
+    <w:lvl w:ilvl="8" w:tplc="34090005" w:tentative="1">
+      <w:start w:val="1"/>
+      <w:numFmt w:val="bullet"/>
+      <w:lvlText w:val=""/>
+      <w:lvlJc w:val="left"/>
+      <w:pPr>
+        <w:ind w:left="6480" w:hanging="360"/>
+      </w:pPr>
+      <w:rPr>
+        <w:rFonts w:ascii="Wingdings" w:hAnsi="Wingdings" w:hint="default"/>
+      </w:rPr>
+    </w:lvl>
+  </w:abstractNum>
+  <w:abstractNum w:abstractNumId="11" w15:restartNumberingAfterBreak="0">
     <w:nsid w:val="7F343BCF"/>
     <w:multiLevelType w:val="hybridMultilevel"/>
     <w:tmpl w:val="67C087C2"/>
@@ -5492,7 +5648,7 @@
     <w:abstractNumId w:val="0"/>
   </w:num>
   <w:num w:numId="4">
-    <w:abstractNumId w:val="10"/>
+    <w:abstractNumId w:val="11"/>
   </w:num>
   <w:num w:numId="5">
     <w:abstractNumId w:val="9"/>
@@ -5514,6 +5670,9 @@
   </w:num>
   <w:num w:numId="11">
     <w:abstractNumId w:val="5"/>
+  </w:num>
+  <w:num w:numId="12">
+    <w:abstractNumId w:val="10"/>
   </w:num>
 </w:numbering>
 </file>

</xml_diff>